<commit_message>
Comparacao de 2 grupos
</commit_message>
<xml_diff>
--- a/Comandos em R.docx
+++ b/Comandos em R.docx
@@ -32,7 +32,7 @@
             <w:pStyle w:val="CabealhodoSumrio"/>
           </w:pPr>
           <w:r>
-            <w:t>Sumário</w:t>
+            <w:t>Dicas no R</w:t>
           </w:r>
         </w:p>
         <w:p>
@@ -56,13 +56,13 @@
           <w:r>
             <w:fldChar w:fldCharType="separate"/>
           </w:r>
-          <w:hyperlink w:anchor="_Toc82250861" w:history="1">
+          <w:hyperlink w:anchor="_Toc82324353" w:history="1">
             <w:r>
               <w:rPr>
                 <w:rStyle w:val="Hyperlink"/>
                 <w:noProof/>
               </w:rPr>
-              <w:t>1. Usando Filter</w:t>
+              <w:t>1. Links Importantes</w:t>
             </w:r>
             <w:r>
               <w:rPr>
@@ -83,7 +83,7 @@
                 <w:noProof/>
                 <w:webHidden/>
               </w:rPr>
-              <w:instrText xml:space="preserve"> PAGEREF _Toc82250861 \h </w:instrText>
+              <w:instrText xml:space="preserve"> PAGEREF _Toc82324353 \h </w:instrText>
             </w:r>
             <w:r>
               <w:rPr>
@@ -126,12 +126,82 @@
               <w:lang w:eastAsia="pt-BR"/>
             </w:rPr>
           </w:pPr>
-          <w:hyperlink w:anchor="_Toc82250862" w:history="1">
+          <w:hyperlink w:anchor="_Toc82324354" w:history="1">
             <w:r>
               <w:rPr>
                 <w:rStyle w:val="Hyperlink"/>
                 <w:noProof/>
               </w:rPr>
+              <w:t>1. Usando Filter</w:t>
+            </w:r>
+            <w:r>
+              <w:rPr>
+                <w:noProof/>
+                <w:webHidden/>
+              </w:rPr>
+              <w:tab/>
+            </w:r>
+            <w:r>
+              <w:rPr>
+                <w:noProof/>
+                <w:webHidden/>
+              </w:rPr>
+              <w:fldChar w:fldCharType="begin"/>
+            </w:r>
+            <w:r>
+              <w:rPr>
+                <w:noProof/>
+                <w:webHidden/>
+              </w:rPr>
+              <w:instrText xml:space="preserve"> PAGEREF _Toc82324354 \h </w:instrText>
+            </w:r>
+            <w:r>
+              <w:rPr>
+                <w:noProof/>
+                <w:webHidden/>
+              </w:rPr>
+            </w:r>
+            <w:r>
+              <w:rPr>
+                <w:noProof/>
+                <w:webHidden/>
+              </w:rPr>
+              <w:fldChar w:fldCharType="separate"/>
+            </w:r>
+            <w:r>
+              <w:rPr>
+                <w:noProof/>
+                <w:webHidden/>
+              </w:rPr>
+              <w:t>1</w:t>
+            </w:r>
+            <w:r>
+              <w:rPr>
+                <w:noProof/>
+                <w:webHidden/>
+              </w:rPr>
+              <w:fldChar w:fldCharType="end"/>
+            </w:r>
+          </w:hyperlink>
+        </w:p>
+        <w:p>
+          <w:pPr>
+            <w:pStyle w:val="Sumrio1"/>
+            <w:tabs>
+              <w:tab w:val="right" w:leader="dot" w:pos="10194"/>
+            </w:tabs>
+            <w:rPr>
+              <w:rFonts w:eastAsiaTheme="minorEastAsia"/>
+              <w:noProof/>
+              <w:lang w:eastAsia="pt-BR"/>
+            </w:rPr>
+          </w:pPr>
+          <w:hyperlink w:anchor="_Toc82324355" w:history="1">
+            <w:r>
+              <w:rPr>
+                <w:rStyle w:val="Hyperlink"/>
+                <w:noProof/>
+              </w:rPr>
               <w:t>2. Gráfico dispersão em classe</w:t>
             </w:r>
             <w:r>
@@ -153,7 +223,7 @@
                 <w:noProof/>
                 <w:webHidden/>
               </w:rPr>
-              <w:instrText xml:space="preserve"> PAGEREF _Toc82250862 \h </w:instrText>
+              <w:instrText xml:space="preserve"> PAGEREF _Toc82324355 \h </w:instrText>
             </w:r>
             <w:r>
               <w:rPr>
@@ -174,6 +244,426 @@
                 <w:webHidden/>
               </w:rPr>
               <w:t>1</w:t>
+            </w:r>
+            <w:r>
+              <w:rPr>
+                <w:noProof/>
+                <w:webHidden/>
+              </w:rPr>
+              <w:fldChar w:fldCharType="end"/>
+            </w:r>
+          </w:hyperlink>
+        </w:p>
+        <w:p>
+          <w:pPr>
+            <w:pStyle w:val="Sumrio1"/>
+            <w:tabs>
+              <w:tab w:val="right" w:leader="dot" w:pos="10194"/>
+            </w:tabs>
+            <w:rPr>
+              <w:rFonts w:eastAsiaTheme="minorEastAsia"/>
+              <w:noProof/>
+              <w:lang w:eastAsia="pt-BR"/>
+            </w:rPr>
+          </w:pPr>
+          <w:hyperlink w:anchor="_Toc82324356" w:history="1">
+            <w:r>
+              <w:rPr>
+                <w:rStyle w:val="Hyperlink"/>
+                <w:noProof/>
+              </w:rPr>
+              <w:t>3. Adicionando Facetas Gráficas – facet_wrap</w:t>
+            </w:r>
+            <w:r>
+              <w:rPr>
+                <w:noProof/>
+                <w:webHidden/>
+              </w:rPr>
+              <w:tab/>
+            </w:r>
+            <w:r>
+              <w:rPr>
+                <w:noProof/>
+                <w:webHidden/>
+              </w:rPr>
+              <w:fldChar w:fldCharType="begin"/>
+            </w:r>
+            <w:r>
+              <w:rPr>
+                <w:noProof/>
+                <w:webHidden/>
+              </w:rPr>
+              <w:instrText xml:space="preserve"> PAGEREF _Toc82324356 \h </w:instrText>
+            </w:r>
+            <w:r>
+              <w:rPr>
+                <w:noProof/>
+                <w:webHidden/>
+              </w:rPr>
+            </w:r>
+            <w:r>
+              <w:rPr>
+                <w:noProof/>
+                <w:webHidden/>
+              </w:rPr>
+              <w:fldChar w:fldCharType="separate"/>
+            </w:r>
+            <w:r>
+              <w:rPr>
+                <w:noProof/>
+                <w:webHidden/>
+              </w:rPr>
+              <w:t>1</w:t>
+            </w:r>
+            <w:r>
+              <w:rPr>
+                <w:noProof/>
+                <w:webHidden/>
+              </w:rPr>
+              <w:fldChar w:fldCharType="end"/>
+            </w:r>
+          </w:hyperlink>
+        </w:p>
+        <w:p>
+          <w:pPr>
+            <w:pStyle w:val="Sumrio1"/>
+            <w:tabs>
+              <w:tab w:val="right" w:leader="dot" w:pos="10194"/>
+            </w:tabs>
+            <w:rPr>
+              <w:rFonts w:eastAsiaTheme="minorEastAsia"/>
+              <w:noProof/>
+              <w:lang w:eastAsia="pt-BR"/>
+            </w:rPr>
+          </w:pPr>
+          <w:hyperlink w:anchor="_Toc82324357" w:history="1">
+            <w:r>
+              <w:rPr>
+                <w:rStyle w:val="Hyperlink"/>
+                <w:noProof/>
+              </w:rPr>
+              <w:t>4. Grid – facet_grid</w:t>
+            </w:r>
+            <w:r>
+              <w:rPr>
+                <w:noProof/>
+                <w:webHidden/>
+              </w:rPr>
+              <w:tab/>
+            </w:r>
+            <w:r>
+              <w:rPr>
+                <w:noProof/>
+                <w:webHidden/>
+              </w:rPr>
+              <w:fldChar w:fldCharType="begin"/>
+            </w:r>
+            <w:r>
+              <w:rPr>
+                <w:noProof/>
+                <w:webHidden/>
+              </w:rPr>
+              <w:instrText xml:space="preserve"> PAGEREF _Toc82324357 \h </w:instrText>
+            </w:r>
+            <w:r>
+              <w:rPr>
+                <w:noProof/>
+                <w:webHidden/>
+              </w:rPr>
+            </w:r>
+            <w:r>
+              <w:rPr>
+                <w:noProof/>
+                <w:webHidden/>
+              </w:rPr>
+              <w:fldChar w:fldCharType="separate"/>
+            </w:r>
+            <w:r>
+              <w:rPr>
+                <w:noProof/>
+                <w:webHidden/>
+              </w:rPr>
+              <w:t>2</w:t>
+            </w:r>
+            <w:r>
+              <w:rPr>
+                <w:noProof/>
+                <w:webHidden/>
+              </w:rPr>
+              <w:fldChar w:fldCharType="end"/>
+            </w:r>
+          </w:hyperlink>
+        </w:p>
+        <w:p>
+          <w:pPr>
+            <w:pStyle w:val="Sumrio1"/>
+            <w:tabs>
+              <w:tab w:val="right" w:leader="dot" w:pos="10194"/>
+            </w:tabs>
+            <w:rPr>
+              <w:rFonts w:eastAsiaTheme="minorEastAsia"/>
+              <w:noProof/>
+              <w:lang w:eastAsia="pt-BR"/>
+            </w:rPr>
+          </w:pPr>
+          <w:hyperlink w:anchor="_Toc82324358" w:history="1">
+            <w:r>
+              <w:rPr>
+                <w:rStyle w:val="Hyperlink"/>
+                <w:noProof/>
+              </w:rPr>
+              <w:t>5. Mapeamento – geom_smooth</w:t>
+            </w:r>
+            <w:r>
+              <w:rPr>
+                <w:noProof/>
+                <w:webHidden/>
+              </w:rPr>
+              <w:tab/>
+            </w:r>
+            <w:r>
+              <w:rPr>
+                <w:noProof/>
+                <w:webHidden/>
+              </w:rPr>
+              <w:fldChar w:fldCharType="begin"/>
+            </w:r>
+            <w:r>
+              <w:rPr>
+                <w:noProof/>
+                <w:webHidden/>
+              </w:rPr>
+              <w:instrText xml:space="preserve"> PAGEREF _Toc82324358 \h </w:instrText>
+            </w:r>
+            <w:r>
+              <w:rPr>
+                <w:noProof/>
+                <w:webHidden/>
+              </w:rPr>
+            </w:r>
+            <w:r>
+              <w:rPr>
+                <w:noProof/>
+                <w:webHidden/>
+              </w:rPr>
+              <w:fldChar w:fldCharType="separate"/>
+            </w:r>
+            <w:r>
+              <w:rPr>
+                <w:noProof/>
+                <w:webHidden/>
+              </w:rPr>
+              <w:t>2</w:t>
+            </w:r>
+            <w:r>
+              <w:rPr>
+                <w:noProof/>
+                <w:webHidden/>
+              </w:rPr>
+              <w:fldChar w:fldCharType="end"/>
+            </w:r>
+          </w:hyperlink>
+        </w:p>
+        <w:p>
+          <w:pPr>
+            <w:pStyle w:val="Sumrio1"/>
+            <w:tabs>
+              <w:tab w:val="right" w:leader="dot" w:pos="10194"/>
+            </w:tabs>
+            <w:rPr>
+              <w:rFonts w:eastAsiaTheme="minorEastAsia"/>
+              <w:noProof/>
+              <w:lang w:eastAsia="pt-BR"/>
+            </w:rPr>
+          </w:pPr>
+          <w:hyperlink w:anchor="_Toc82324359" w:history="1">
+            <w:r>
+              <w:rPr>
+                <w:rStyle w:val="Hyperlink"/>
+                <w:noProof/>
+              </w:rPr>
+              <w:t>6. Gráfico de barras</w:t>
+            </w:r>
+            <w:r>
+              <w:rPr>
+                <w:noProof/>
+                <w:webHidden/>
+              </w:rPr>
+              <w:tab/>
+            </w:r>
+            <w:r>
+              <w:rPr>
+                <w:noProof/>
+                <w:webHidden/>
+              </w:rPr>
+              <w:fldChar w:fldCharType="begin"/>
+            </w:r>
+            <w:r>
+              <w:rPr>
+                <w:noProof/>
+                <w:webHidden/>
+              </w:rPr>
+              <w:instrText xml:space="preserve"> PAGEREF _Toc82324359 \h </w:instrText>
+            </w:r>
+            <w:r>
+              <w:rPr>
+                <w:noProof/>
+                <w:webHidden/>
+              </w:rPr>
+            </w:r>
+            <w:r>
+              <w:rPr>
+                <w:noProof/>
+                <w:webHidden/>
+              </w:rPr>
+              <w:fldChar w:fldCharType="separate"/>
+            </w:r>
+            <w:r>
+              <w:rPr>
+                <w:noProof/>
+                <w:webHidden/>
+              </w:rPr>
+              <w:t>3</w:t>
+            </w:r>
+            <w:r>
+              <w:rPr>
+                <w:noProof/>
+                <w:webHidden/>
+              </w:rPr>
+              <w:fldChar w:fldCharType="end"/>
+            </w:r>
+          </w:hyperlink>
+        </w:p>
+        <w:p>
+          <w:pPr>
+            <w:pStyle w:val="Sumrio1"/>
+            <w:tabs>
+              <w:tab w:val="right" w:leader="dot" w:pos="10194"/>
+            </w:tabs>
+            <w:rPr>
+              <w:rFonts w:eastAsiaTheme="minorEastAsia"/>
+              <w:noProof/>
+              <w:lang w:eastAsia="pt-BR"/>
+            </w:rPr>
+          </w:pPr>
+          <w:hyperlink w:anchor="_Toc82324360" w:history="1">
+            <w:r>
+              <w:rPr>
+                <w:rStyle w:val="Hyperlink"/>
+                <w:noProof/>
+              </w:rPr>
+              <w:t>7. GGPLOT boxplot e coord_flip</w:t>
+            </w:r>
+            <w:r>
+              <w:rPr>
+                <w:noProof/>
+                <w:webHidden/>
+              </w:rPr>
+              <w:tab/>
+            </w:r>
+            <w:r>
+              <w:rPr>
+                <w:noProof/>
+                <w:webHidden/>
+              </w:rPr>
+              <w:fldChar w:fldCharType="begin"/>
+            </w:r>
+            <w:r>
+              <w:rPr>
+                <w:noProof/>
+                <w:webHidden/>
+              </w:rPr>
+              <w:instrText xml:space="preserve"> PAGEREF _Toc82324360 \h </w:instrText>
+            </w:r>
+            <w:r>
+              <w:rPr>
+                <w:noProof/>
+                <w:webHidden/>
+              </w:rPr>
+            </w:r>
+            <w:r>
+              <w:rPr>
+                <w:noProof/>
+                <w:webHidden/>
+              </w:rPr>
+              <w:fldChar w:fldCharType="separate"/>
+            </w:r>
+            <w:r>
+              <w:rPr>
+                <w:noProof/>
+                <w:webHidden/>
+              </w:rPr>
+              <w:t>5</w:t>
+            </w:r>
+            <w:r>
+              <w:rPr>
+                <w:noProof/>
+                <w:webHidden/>
+              </w:rPr>
+              <w:fldChar w:fldCharType="end"/>
+            </w:r>
+          </w:hyperlink>
+        </w:p>
+        <w:p>
+          <w:pPr>
+            <w:pStyle w:val="Sumrio1"/>
+            <w:tabs>
+              <w:tab w:val="right" w:leader="dot" w:pos="10194"/>
+            </w:tabs>
+            <w:rPr>
+              <w:rFonts w:eastAsiaTheme="minorEastAsia"/>
+              <w:noProof/>
+              <w:lang w:eastAsia="pt-BR"/>
+            </w:rPr>
+          </w:pPr>
+          <w:hyperlink w:anchor="_Toc82324361" w:history="1">
+            <w:r>
+              <w:rPr>
+                <w:rStyle w:val="Hyperlink"/>
+                <w:noProof/>
+              </w:rPr>
+              <w:t>8. Renomear colunas e nomes colunas maiúscula</w:t>
+            </w:r>
+            <w:r>
+              <w:rPr>
+                <w:noProof/>
+                <w:webHidden/>
+              </w:rPr>
+              <w:tab/>
+            </w:r>
+            <w:r>
+              <w:rPr>
+                <w:noProof/>
+                <w:webHidden/>
+              </w:rPr>
+              <w:fldChar w:fldCharType="begin"/>
+            </w:r>
+            <w:r>
+              <w:rPr>
+                <w:noProof/>
+                <w:webHidden/>
+              </w:rPr>
+              <w:instrText xml:space="preserve"> PAGEREF _Toc82324361 \h </w:instrText>
+            </w:r>
+            <w:r>
+              <w:rPr>
+                <w:noProof/>
+                <w:webHidden/>
+              </w:rPr>
+            </w:r>
+            <w:r>
+              <w:rPr>
+                <w:noProof/>
+                <w:webHidden/>
+              </w:rPr>
+              <w:fldChar w:fldCharType="separate"/>
+            </w:r>
+            <w:r>
+              <w:rPr>
+                <w:noProof/>
+                <w:webHidden/>
+              </w:rPr>
+              <w:t>6</w:t>
             </w:r>
             <w:r>
               <w:rPr>
@@ -199,12 +689,40 @@
       <w:pPr>
         <w:pStyle w:val="Ttulo1"/>
       </w:pPr>
+      <w:bookmarkStart w:id="0" w:name="_Toc82324353"/>
+      <w:r>
+        <w:t>1. Links Importantes</w:t>
+      </w:r>
+      <w:bookmarkEnd w:id="0"/>
+    </w:p>
+    <w:p>
+      <w:r>
+        <w:t xml:space="preserve">- Soluções R data </w:t>
+      </w:r>
+      <w:proofErr w:type="spellStart"/>
+      <w:r>
+        <w:t>science</w:t>
+      </w:r>
+      <w:proofErr w:type="spellEnd"/>
+    </w:p>
+    <w:p>
+      <w:hyperlink r:id="rId7" w:history="1">
+        <w:r>
+          <w:rPr>
+            <w:rStyle w:val="Hyperlink"/>
+          </w:rPr>
+          <w:t>http://nickg.bio/_posts/ngiangre/r_for_data_science_solutions.html</w:t>
+        </w:r>
+      </w:hyperlink>
+      <w:r>
+        <w:t xml:space="preserve"> </w:t>
+      </w:r>
     </w:p>
     <w:p>
       <w:pPr>
         <w:pStyle w:val="Ttulo1"/>
       </w:pPr>
-      <w:bookmarkStart w:id="0" w:name="_Toc82250861"/>
+      <w:bookmarkStart w:id="1" w:name="_Toc82324354"/>
       <w:r>
         <w:t xml:space="preserve">1. Usando </w:t>
       </w:r>
@@ -212,7 +730,7 @@
       <w:r>
         <w:t>Filter</w:t>
       </w:r>
-      <w:bookmarkEnd w:id="0"/>
+      <w:bookmarkEnd w:id="1"/>
       <w:proofErr w:type="spellEnd"/>
     </w:p>
     <w:p/>
@@ -296,11 +814,11 @@
       <w:pPr>
         <w:pStyle w:val="Ttulo1"/>
       </w:pPr>
-      <w:bookmarkStart w:id="1" w:name="_Toc82250862"/>
+      <w:bookmarkStart w:id="2" w:name="_Toc82324355"/>
       <w:r>
         <w:t>2. Gráfico dispersão em classe</w:t>
       </w:r>
-      <w:bookmarkEnd w:id="1"/>
+      <w:bookmarkEnd w:id="2"/>
     </w:p>
     <w:p/>
     <w:p>
@@ -423,9 +941,19 @@
       <w:pPr>
         <w:pStyle w:val="Ttulo1"/>
       </w:pPr>
+      <w:bookmarkStart w:id="3" w:name="_Toc82324356"/>
       <w:r>
         <w:t>3. Adicionando Facetas Gráficas</w:t>
       </w:r>
+      <w:r>
+        <w:t xml:space="preserve"> – </w:t>
+      </w:r>
+      <w:proofErr w:type="spellStart"/>
+      <w:r>
+        <w:t>facet_wrap</w:t>
+      </w:r>
+      <w:bookmarkEnd w:id="3"/>
+      <w:proofErr w:type="spellEnd"/>
     </w:p>
     <w:p/>
     <w:p>
@@ -448,6 +976,7 @@
     </w:p>
     <w:p>
       <w:r>
+        <w:lastRenderedPageBreak/>
         <w:t xml:space="preserve">  </w:t>
       </w:r>
       <w:proofErr w:type="spellStart"/>
@@ -522,17 +1051,1497 @@
       </w:r>
       <w:proofErr w:type="spellEnd"/>
       <w:r>
+        <w:t>()</w:t>
+      </w:r>
+    </w:p>
+    <w:p/>
+    <w:p>
+      <w:pPr>
+        <w:pStyle w:val="Ttulo1"/>
+      </w:pPr>
+      <w:bookmarkStart w:id="4" w:name="_Toc82324357"/>
+      <w:r>
+        <w:t xml:space="preserve">4. Grid – </w:t>
+      </w:r>
+      <w:proofErr w:type="spellStart"/>
+      <w:r>
+        <w:t>facet_grid</w:t>
+      </w:r>
+      <w:bookmarkEnd w:id="4"/>
+      <w:proofErr w:type="spellEnd"/>
+    </w:p>
+    <w:p/>
+    <w:p>
+      <w:proofErr w:type="spellStart"/>
+      <w:r>
+        <w:t>ggplot</w:t>
+      </w:r>
+      <w:proofErr w:type="spellEnd"/>
+      <w:r>
+        <w:t xml:space="preserve">(data = </w:t>
+      </w:r>
+      <w:proofErr w:type="spellStart"/>
+      <w:r>
+        <w:t>mpg</w:t>
+      </w:r>
+      <w:proofErr w:type="spellEnd"/>
+      <w:r>
+        <w:t>)+</w:t>
+      </w:r>
+    </w:p>
+    <w:p>
+      <w:r>
+        <w:t xml:space="preserve">  </w:t>
+      </w:r>
+      <w:proofErr w:type="spellStart"/>
+      <w:r>
+        <w:t>geom_point</w:t>
+      </w:r>
+      <w:proofErr w:type="spellEnd"/>
+      <w:r>
+        <w:t xml:space="preserve">(mapping = </w:t>
+      </w:r>
+      <w:proofErr w:type="spellStart"/>
+      <w:r>
+        <w:t>aes</w:t>
+      </w:r>
+      <w:proofErr w:type="spellEnd"/>
+      <w:r>
+        <w:t xml:space="preserve">(x = </w:t>
+      </w:r>
+      <w:proofErr w:type="spellStart"/>
+      <w:r>
+        <w:t>displ</w:t>
+      </w:r>
+      <w:proofErr w:type="spellEnd"/>
+      <w:r>
+        <w:t xml:space="preserve">, y = </w:t>
+      </w:r>
+      <w:proofErr w:type="spellStart"/>
+      <w:r>
+        <w:t>hwy</w:t>
+      </w:r>
+      <w:proofErr w:type="spellEnd"/>
+      <w:r>
+        <w:t>))+</w:t>
+      </w:r>
+    </w:p>
+    <w:p>
+      <w:r>
+        <w:t xml:space="preserve">  </w:t>
+      </w:r>
+      <w:proofErr w:type="spellStart"/>
+      <w:r>
+        <w:t>facet_grid</w:t>
+      </w:r>
+      <w:proofErr w:type="spellEnd"/>
+      <w:r>
+        <w:t xml:space="preserve">(. ~ </w:t>
+      </w:r>
+      <w:proofErr w:type="spellStart"/>
+      <w:r>
+        <w:t>class</w:t>
+      </w:r>
+      <w:proofErr w:type="spellEnd"/>
+      <w:r>
+        <w:t>)</w:t>
+      </w:r>
+    </w:p>
+    <w:p>
+      <w:pPr>
+        <w:jc w:val="center"/>
+      </w:pPr>
+      <w:r>
+        <w:drawing>
+          <wp:inline distT="0" distB="0" distL="0" distR="0" wp14:anchorId="64651AAB" wp14:editId="44659522">
+            <wp:extent cx="4571670" cy="2873375"/>
+            <wp:effectExtent l="0" t="0" r="635" b="3175"/>
+            <wp:docPr id="5" name="Imagem 5"/>
+            <wp:cNvGraphicFramePr>
+              <a:graphicFrameLocks xmlns:a="http://schemas.openxmlformats.org/drawingml/2006/main" noChangeAspect="1"/>
+            </wp:cNvGraphicFramePr>
+            <a:graphic xmlns:a="http://schemas.openxmlformats.org/drawingml/2006/main">
+              <a:graphicData uri="http://schemas.openxmlformats.org/drawingml/2006/picture">
+                <pic:pic xmlns:pic="http://schemas.openxmlformats.org/drawingml/2006/picture">
+                  <pic:nvPicPr>
+                    <pic:cNvPr id="1" name=""/>
+                    <pic:cNvPicPr/>
+                  </pic:nvPicPr>
+                  <pic:blipFill>
+                    <a:blip r:embed="rId8"/>
+                    <a:stretch>
+                      <a:fillRect/>
+                    </a:stretch>
+                  </pic:blipFill>
+                  <pic:spPr>
+                    <a:xfrm>
+                      <a:off x="0" y="0"/>
+                      <a:ext cx="4577225" cy="2876867"/>
+                    </a:xfrm>
+                    <a:prstGeom prst="rect">
+                      <a:avLst/>
+                    </a:prstGeom>
+                  </pic:spPr>
+                </pic:pic>
+              </a:graphicData>
+            </a:graphic>
+          </wp:inline>
+        </w:drawing>
+      </w:r>
+    </w:p>
+    <w:p>
+      <w:pPr>
+        <w:pStyle w:val="Ttulo1"/>
+      </w:pPr>
+      <w:bookmarkStart w:id="5" w:name="_Toc82324358"/>
+      <w:r>
+        <w:t xml:space="preserve">5. Mapeamento – </w:t>
+      </w:r>
+      <w:proofErr w:type="spellStart"/>
+      <w:r>
+        <w:t>geom_smooth</w:t>
+      </w:r>
+      <w:bookmarkEnd w:id="5"/>
+      <w:proofErr w:type="spellEnd"/>
+    </w:p>
+    <w:p/>
+    <w:p>
+      <w:proofErr w:type="spellStart"/>
+      <w:r>
+        <w:t>ggplot</w:t>
+      </w:r>
+      <w:proofErr w:type="spellEnd"/>
+      <w:r>
+        <w:t xml:space="preserve">(data = </w:t>
+      </w:r>
+      <w:proofErr w:type="spellStart"/>
+      <w:r>
+        <w:t>mpg</w:t>
+      </w:r>
+      <w:proofErr w:type="spellEnd"/>
+      <w:r>
+        <w:t xml:space="preserve">, mapping = </w:t>
+      </w:r>
+      <w:proofErr w:type="spellStart"/>
+      <w:r>
+        <w:t>aes</w:t>
+      </w:r>
+      <w:proofErr w:type="spellEnd"/>
+      <w:r>
+        <w:t xml:space="preserve">(x = </w:t>
+      </w:r>
+      <w:proofErr w:type="spellStart"/>
+      <w:r>
+        <w:t>displ</w:t>
+      </w:r>
+      <w:proofErr w:type="spellEnd"/>
+      <w:r>
+        <w:t>, y=</w:t>
+      </w:r>
+      <w:proofErr w:type="spellStart"/>
+      <w:r>
+        <w:t>hwy</w:t>
+      </w:r>
+      <w:proofErr w:type="spellEnd"/>
+      <w:r>
+        <w:t>))+</w:t>
+      </w:r>
+    </w:p>
+    <w:p>
+      <w:r>
+        <w:t xml:space="preserve">  </w:t>
+      </w:r>
+      <w:proofErr w:type="spellStart"/>
+      <w:r>
+        <w:t>geom_point</w:t>
+      </w:r>
+      <w:proofErr w:type="spellEnd"/>
+      <w:r>
         <w:t>()+</w:t>
       </w:r>
     </w:p>
+    <w:p>
+      <w:r>
+        <w:t xml:space="preserve">  </w:t>
+      </w:r>
+      <w:proofErr w:type="spellStart"/>
+      <w:r>
+        <w:t>geom_smooth</w:t>
+      </w:r>
+      <w:proofErr w:type="spellEnd"/>
+      <w:r>
+        <w:t>()</w:t>
+      </w:r>
+    </w:p>
+    <w:p>
+      <w:r>
+        <w:t xml:space="preserve">  </w:t>
+      </w:r>
+    </w:p>
+    <w:p>
+      <w:r>
+        <w:t>#Separado por classes</w:t>
+      </w:r>
+    </w:p>
+    <w:p>
+      <w:proofErr w:type="spellStart"/>
+      <w:r>
+        <w:t>ggplot</w:t>
+      </w:r>
+      <w:proofErr w:type="spellEnd"/>
+      <w:r>
+        <w:t xml:space="preserve">(data = </w:t>
+      </w:r>
+      <w:proofErr w:type="spellStart"/>
+      <w:r>
+        <w:t>mpg</w:t>
+      </w:r>
+      <w:proofErr w:type="spellEnd"/>
+      <w:r>
+        <w:t xml:space="preserve">, mapping = </w:t>
+      </w:r>
+      <w:proofErr w:type="spellStart"/>
+      <w:r>
+        <w:t>aes</w:t>
+      </w:r>
+      <w:proofErr w:type="spellEnd"/>
+      <w:r>
+        <w:t xml:space="preserve">(x = </w:t>
+      </w:r>
+      <w:proofErr w:type="spellStart"/>
+      <w:r>
+        <w:t>displ</w:t>
+      </w:r>
+      <w:proofErr w:type="spellEnd"/>
+      <w:r>
+        <w:t>, y=</w:t>
+      </w:r>
+      <w:proofErr w:type="spellStart"/>
+      <w:r>
+        <w:t>hwy</w:t>
+      </w:r>
+      <w:proofErr w:type="spellEnd"/>
+      <w:r>
+        <w:t>))+</w:t>
+      </w:r>
+    </w:p>
+    <w:p>
+      <w:r>
+        <w:t xml:space="preserve">  </w:t>
+      </w:r>
+      <w:proofErr w:type="spellStart"/>
+      <w:r>
+        <w:t>geom_point</w:t>
+      </w:r>
+      <w:proofErr w:type="spellEnd"/>
+      <w:r>
+        <w:t xml:space="preserve">(mapping = </w:t>
+      </w:r>
+      <w:proofErr w:type="spellStart"/>
+      <w:r>
+        <w:t>aes</w:t>
+      </w:r>
+      <w:proofErr w:type="spellEnd"/>
+      <w:r>
+        <w:t xml:space="preserve">(color = </w:t>
+      </w:r>
+      <w:proofErr w:type="spellStart"/>
+      <w:r>
+        <w:t>class</w:t>
+      </w:r>
+      <w:proofErr w:type="spellEnd"/>
+      <w:r>
+        <w:t>))+</w:t>
+      </w:r>
+    </w:p>
+    <w:p>
+      <w:r>
+        <w:t xml:space="preserve">  </w:t>
+      </w:r>
+      <w:proofErr w:type="spellStart"/>
+      <w:r>
+        <w:t>geom_smooth</w:t>
+      </w:r>
+      <w:proofErr w:type="spellEnd"/>
+      <w:r>
+        <w:t>()</w:t>
+      </w:r>
+    </w:p>
+    <w:p>
+      <w:pPr>
+        <w:jc w:val="center"/>
+      </w:pPr>
+      <w:r>
+        <w:lastRenderedPageBreak/>
+        <w:drawing>
+          <wp:inline distT="0" distB="0" distL="0" distR="0" wp14:anchorId="554BD0ED" wp14:editId="589AEA90">
+            <wp:extent cx="5076190" cy="3190476"/>
+            <wp:effectExtent l="0" t="0" r="0" b="0"/>
+            <wp:docPr id="3" name="Imagem 3"/>
+            <wp:cNvGraphicFramePr>
+              <a:graphicFrameLocks xmlns:a="http://schemas.openxmlformats.org/drawingml/2006/main" noChangeAspect="1"/>
+            </wp:cNvGraphicFramePr>
+            <a:graphic xmlns:a="http://schemas.openxmlformats.org/drawingml/2006/main">
+              <a:graphicData uri="http://schemas.openxmlformats.org/drawingml/2006/picture">
+                <pic:pic xmlns:pic="http://schemas.openxmlformats.org/drawingml/2006/picture">
+                  <pic:nvPicPr>
+                    <pic:cNvPr id="1" name=""/>
+                    <pic:cNvPicPr/>
+                  </pic:nvPicPr>
+                  <pic:blipFill>
+                    <a:blip r:embed="rId9"/>
+                    <a:stretch>
+                      <a:fillRect/>
+                    </a:stretch>
+                  </pic:blipFill>
+                  <pic:spPr>
+                    <a:xfrm>
+                      <a:off x="0" y="0"/>
+                      <a:ext cx="5076190" cy="3190476"/>
+                    </a:xfrm>
+                    <a:prstGeom prst="rect">
+                      <a:avLst/>
+                    </a:prstGeom>
+                  </pic:spPr>
+                </pic:pic>
+              </a:graphicData>
+            </a:graphic>
+          </wp:inline>
+        </w:drawing>
+      </w:r>
+    </w:p>
+    <w:p>
+      <w:r>
+        <w:t xml:space="preserve">#Mapeando </w:t>
+      </w:r>
+    </w:p>
+    <w:p>
+      <w:proofErr w:type="spellStart"/>
+      <w:r>
+        <w:t>ggplot</w:t>
+      </w:r>
+      <w:proofErr w:type="spellEnd"/>
+      <w:r>
+        <w:t xml:space="preserve">(data = </w:t>
+      </w:r>
+      <w:proofErr w:type="spellStart"/>
+      <w:r>
+        <w:t>mpg</w:t>
+      </w:r>
+      <w:proofErr w:type="spellEnd"/>
+      <w:r>
+        <w:t xml:space="preserve">, mapping = </w:t>
+      </w:r>
+      <w:proofErr w:type="spellStart"/>
+      <w:r>
+        <w:t>aes</w:t>
+      </w:r>
+      <w:proofErr w:type="spellEnd"/>
+      <w:r>
+        <w:t xml:space="preserve">(x = </w:t>
+      </w:r>
+      <w:proofErr w:type="spellStart"/>
+      <w:r>
+        <w:t>displ</w:t>
+      </w:r>
+      <w:proofErr w:type="spellEnd"/>
+      <w:r>
+        <w:t xml:space="preserve">, y = </w:t>
+      </w:r>
+      <w:proofErr w:type="spellStart"/>
+      <w:r>
+        <w:t>hwy</w:t>
+      </w:r>
+      <w:proofErr w:type="spellEnd"/>
+      <w:r>
+        <w:t xml:space="preserve">, color = </w:t>
+      </w:r>
+      <w:proofErr w:type="spellStart"/>
+      <w:r>
+        <w:t>drv</w:t>
+      </w:r>
+      <w:proofErr w:type="spellEnd"/>
+      <w:r>
+        <w:t>)) +</w:t>
+      </w:r>
+    </w:p>
+    <w:p>
+      <w:r>
+        <w:t xml:space="preserve">  </w:t>
+      </w:r>
+      <w:proofErr w:type="spellStart"/>
+      <w:r>
+        <w:t>geom_point</w:t>
+      </w:r>
+      <w:proofErr w:type="spellEnd"/>
+      <w:r>
+        <w:t xml:space="preserve">() + </w:t>
+      </w:r>
+    </w:p>
+    <w:p>
+      <w:r>
+        <w:t xml:space="preserve">  </w:t>
+      </w:r>
+      <w:proofErr w:type="spellStart"/>
+      <w:r>
+        <w:t>geom_smooth</w:t>
+      </w:r>
+      <w:proofErr w:type="spellEnd"/>
+      <w:r>
+        <w:t>(se = FALSE)</w:t>
+      </w:r>
+    </w:p>
+    <w:p>
+      <w:pPr>
+        <w:jc w:val="center"/>
+      </w:pPr>
+      <w:r>
+        <w:drawing>
+          <wp:inline distT="0" distB="0" distL="0" distR="0" wp14:anchorId="1BA7BDE0" wp14:editId="0D2C09E1">
+            <wp:extent cx="5076190" cy="3190476"/>
+            <wp:effectExtent l="0" t="0" r="0" b="0"/>
+            <wp:docPr id="1" name="Imagem 1"/>
+            <wp:cNvGraphicFramePr>
+              <a:graphicFrameLocks xmlns:a="http://schemas.openxmlformats.org/drawingml/2006/main" noChangeAspect="1"/>
+            </wp:cNvGraphicFramePr>
+            <a:graphic xmlns:a="http://schemas.openxmlformats.org/drawingml/2006/main">
+              <a:graphicData uri="http://schemas.openxmlformats.org/drawingml/2006/picture">
+                <pic:pic xmlns:pic="http://schemas.openxmlformats.org/drawingml/2006/picture">
+                  <pic:nvPicPr>
+                    <pic:cNvPr id="1" name=""/>
+                    <pic:cNvPicPr/>
+                  </pic:nvPicPr>
+                  <pic:blipFill>
+                    <a:blip r:embed="rId10"/>
+                    <a:stretch>
+                      <a:fillRect/>
+                    </a:stretch>
+                  </pic:blipFill>
+                  <pic:spPr>
+                    <a:xfrm>
+                      <a:off x="0" y="0"/>
+                      <a:ext cx="5076190" cy="3190476"/>
+                    </a:xfrm>
+                    <a:prstGeom prst="rect">
+                      <a:avLst/>
+                    </a:prstGeom>
+                  </pic:spPr>
+                </pic:pic>
+              </a:graphicData>
+            </a:graphic>
+          </wp:inline>
+        </w:drawing>
+      </w:r>
+    </w:p>
+    <w:p>
+      <w:pPr>
+        <w:pStyle w:val="Ttulo1"/>
+      </w:pPr>
+      <w:bookmarkStart w:id="6" w:name="_Toc82324359"/>
+      <w:r>
+        <w:t>6</w:t>
+      </w:r>
+      <w:r>
+        <w:t xml:space="preserve">. </w:t>
+      </w:r>
+      <w:r>
+        <w:t>Gráfico de barras</w:t>
+      </w:r>
+      <w:bookmarkEnd w:id="6"/>
+    </w:p>
+    <w:p/>
+    <w:p>
+      <w:proofErr w:type="spellStart"/>
+      <w:r>
+        <w:t>ggplot</w:t>
+      </w:r>
+      <w:proofErr w:type="spellEnd"/>
+      <w:r>
+        <w:t xml:space="preserve">(data = </w:t>
+      </w:r>
+      <w:proofErr w:type="spellStart"/>
+      <w:r>
+        <w:t>diamonds</w:t>
+      </w:r>
+      <w:proofErr w:type="spellEnd"/>
+      <w:r>
+        <w:t>)+</w:t>
+      </w:r>
+    </w:p>
+    <w:p>
+      <w:r>
+        <w:t xml:space="preserve">  </w:t>
+      </w:r>
+      <w:proofErr w:type="spellStart"/>
+      <w:r>
+        <w:t>geom_bar</w:t>
+      </w:r>
+      <w:proofErr w:type="spellEnd"/>
+      <w:r>
+        <w:t xml:space="preserve">(mapping = </w:t>
+      </w:r>
+      <w:proofErr w:type="spellStart"/>
+      <w:r>
+        <w:t>aes</w:t>
+      </w:r>
+      <w:proofErr w:type="spellEnd"/>
+      <w:r>
+        <w:t xml:space="preserve">(x = </w:t>
+      </w:r>
+      <w:proofErr w:type="spellStart"/>
+      <w:r>
+        <w:t>cut</w:t>
+      </w:r>
+      <w:proofErr w:type="spellEnd"/>
+      <w:r>
+        <w:t>))</w:t>
+      </w:r>
+    </w:p>
+    <w:p/>
+    <w:p>
+      <w:pPr>
+        <w:jc w:val="center"/>
+      </w:pPr>
+      <w:r>
+        <w:lastRenderedPageBreak/>
+        <w:drawing>
+          <wp:inline distT="0" distB="0" distL="0" distR="0" wp14:anchorId="40023A5A" wp14:editId="06FCCD6A">
+            <wp:extent cx="3919289" cy="3076575"/>
+            <wp:effectExtent l="0" t="0" r="5080" b="0"/>
+            <wp:docPr id="7" name="Imagem 7"/>
+            <wp:cNvGraphicFramePr>
+              <a:graphicFrameLocks xmlns:a="http://schemas.openxmlformats.org/drawingml/2006/main" noChangeAspect="1"/>
+            </wp:cNvGraphicFramePr>
+            <a:graphic xmlns:a="http://schemas.openxmlformats.org/drawingml/2006/main">
+              <a:graphicData uri="http://schemas.openxmlformats.org/drawingml/2006/picture">
+                <pic:pic xmlns:pic="http://schemas.openxmlformats.org/drawingml/2006/picture">
+                  <pic:nvPicPr>
+                    <pic:cNvPr id="1" name=""/>
+                    <pic:cNvPicPr/>
+                  </pic:nvPicPr>
+                  <pic:blipFill>
+                    <a:blip r:embed="rId11"/>
+                    <a:stretch>
+                      <a:fillRect/>
+                    </a:stretch>
+                  </pic:blipFill>
+                  <pic:spPr>
+                    <a:xfrm>
+                      <a:off x="0" y="0"/>
+                      <a:ext cx="3923021" cy="3079505"/>
+                    </a:xfrm>
+                    <a:prstGeom prst="rect">
+                      <a:avLst/>
+                    </a:prstGeom>
+                  </pic:spPr>
+                </pic:pic>
+              </a:graphicData>
+            </a:graphic>
+          </wp:inline>
+        </w:drawing>
+      </w:r>
+    </w:p>
+    <w:p>
+      <w:r>
+        <w:t>#Gráfico de Cores</w:t>
+      </w:r>
+    </w:p>
+    <w:p>
+      <w:proofErr w:type="spellStart"/>
+      <w:r>
+        <w:t>ggplot</w:t>
+      </w:r>
+      <w:proofErr w:type="spellEnd"/>
+      <w:r>
+        <w:t xml:space="preserve">(data = </w:t>
+      </w:r>
+      <w:proofErr w:type="spellStart"/>
+      <w:r>
+        <w:t>diamonds</w:t>
+      </w:r>
+      <w:proofErr w:type="spellEnd"/>
+      <w:r>
+        <w:t>)+</w:t>
+      </w:r>
+    </w:p>
+    <w:p>
+      <w:r>
+        <w:t xml:space="preserve">  </w:t>
+      </w:r>
+      <w:proofErr w:type="spellStart"/>
+      <w:r>
+        <w:t>geom_bar</w:t>
+      </w:r>
+      <w:proofErr w:type="spellEnd"/>
+      <w:r>
+        <w:t xml:space="preserve">(mapping = </w:t>
+      </w:r>
+      <w:proofErr w:type="spellStart"/>
+      <w:r>
+        <w:t>aes</w:t>
+      </w:r>
+      <w:proofErr w:type="spellEnd"/>
+      <w:r>
+        <w:t xml:space="preserve">(x = </w:t>
+      </w:r>
+      <w:proofErr w:type="spellStart"/>
+      <w:r>
+        <w:t>cut</w:t>
+      </w:r>
+      <w:proofErr w:type="spellEnd"/>
+      <w:r>
+        <w:t xml:space="preserve">, </w:t>
+      </w:r>
+      <w:proofErr w:type="spellStart"/>
+      <w:r>
+        <w:t>fill</w:t>
+      </w:r>
+      <w:proofErr w:type="spellEnd"/>
+      <w:r>
+        <w:t xml:space="preserve"> = </w:t>
+      </w:r>
+      <w:proofErr w:type="spellStart"/>
+      <w:r>
+        <w:t>cut</w:t>
+      </w:r>
+      <w:proofErr w:type="spellEnd"/>
+      <w:r>
+        <w:t>))</w:t>
+      </w:r>
+    </w:p>
+    <w:p>
+      <w:pPr>
+        <w:jc w:val="center"/>
+      </w:pPr>
+      <w:r>
+        <w:drawing>
+          <wp:inline distT="0" distB="0" distL="0" distR="0" wp14:anchorId="3F2A3525" wp14:editId="0F9DAFF7">
+            <wp:extent cx="4200525" cy="3297340"/>
+            <wp:effectExtent l="0" t="0" r="0" b="0"/>
+            <wp:docPr id="9" name="Imagem 9"/>
+            <wp:cNvGraphicFramePr>
+              <a:graphicFrameLocks xmlns:a="http://schemas.openxmlformats.org/drawingml/2006/main" noChangeAspect="1"/>
+            </wp:cNvGraphicFramePr>
+            <a:graphic xmlns:a="http://schemas.openxmlformats.org/drawingml/2006/main">
+              <a:graphicData uri="http://schemas.openxmlformats.org/drawingml/2006/picture">
+                <pic:pic xmlns:pic="http://schemas.openxmlformats.org/drawingml/2006/picture">
+                  <pic:nvPicPr>
+                    <pic:cNvPr id="1" name=""/>
+                    <pic:cNvPicPr/>
+                  </pic:nvPicPr>
+                  <pic:blipFill>
+                    <a:blip r:embed="rId12"/>
+                    <a:stretch>
+                      <a:fillRect/>
+                    </a:stretch>
+                  </pic:blipFill>
+                  <pic:spPr>
+                    <a:xfrm>
+                      <a:off x="0" y="0"/>
+                      <a:ext cx="4204559" cy="3300506"/>
+                    </a:xfrm>
+                    <a:prstGeom prst="rect">
+                      <a:avLst/>
+                    </a:prstGeom>
+                  </pic:spPr>
+                </pic:pic>
+              </a:graphicData>
+            </a:graphic>
+          </wp:inline>
+        </w:drawing>
+      </w:r>
+    </w:p>
+    <w:p>
+      <w:pPr>
+        <w:jc w:val="both"/>
+      </w:pPr>
+      <w:r>
+        <w:t xml:space="preserve">#Gráfico de barras -  cores lado a lado – position </w:t>
+      </w:r>
+      <w:proofErr w:type="spellStart"/>
+      <w:r>
+        <w:t>dodge</w:t>
+      </w:r>
+      <w:proofErr w:type="spellEnd"/>
+    </w:p>
+    <w:p>
+      <w:pPr>
+        <w:jc w:val="both"/>
+      </w:pPr>
+      <w:proofErr w:type="spellStart"/>
+      <w:r>
+        <w:t>ggplot</w:t>
+      </w:r>
+      <w:proofErr w:type="spellEnd"/>
+      <w:r>
+        <w:t xml:space="preserve">(data = </w:t>
+      </w:r>
+      <w:proofErr w:type="spellStart"/>
+      <w:r>
+        <w:t>diamonds</w:t>
+      </w:r>
+      <w:proofErr w:type="spellEnd"/>
+      <w:r>
+        <w:t>)+</w:t>
+      </w:r>
+    </w:p>
+    <w:p>
+      <w:pPr>
+        <w:jc w:val="both"/>
+      </w:pPr>
+      <w:r>
+        <w:t xml:space="preserve">  </w:t>
+      </w:r>
+      <w:proofErr w:type="spellStart"/>
+      <w:r>
+        <w:t>geom_bar</w:t>
+      </w:r>
+      <w:proofErr w:type="spellEnd"/>
+      <w:r>
+        <w:t>(</w:t>
+      </w:r>
+    </w:p>
+    <w:p>
+      <w:pPr>
+        <w:jc w:val="both"/>
+      </w:pPr>
+      <w:r>
+        <w:t xml:space="preserve">    mapping = </w:t>
+      </w:r>
+      <w:proofErr w:type="spellStart"/>
+      <w:r>
+        <w:t>aes</w:t>
+      </w:r>
+      <w:proofErr w:type="spellEnd"/>
+      <w:r>
+        <w:t xml:space="preserve">(x = </w:t>
+      </w:r>
+      <w:proofErr w:type="spellStart"/>
+      <w:r>
+        <w:t>cut</w:t>
+      </w:r>
+      <w:proofErr w:type="spellEnd"/>
+      <w:r>
+        <w:t xml:space="preserve">, </w:t>
+      </w:r>
+      <w:proofErr w:type="spellStart"/>
+      <w:r>
+        <w:t>fill</w:t>
+      </w:r>
+      <w:proofErr w:type="spellEnd"/>
+      <w:r>
+        <w:t xml:space="preserve"> = </w:t>
+      </w:r>
+      <w:proofErr w:type="spellStart"/>
+      <w:r>
+        <w:t>clarity</w:t>
+      </w:r>
+      <w:proofErr w:type="spellEnd"/>
+      <w:r>
+        <w:t>),</w:t>
+      </w:r>
+    </w:p>
+    <w:p>
+      <w:pPr>
+        <w:jc w:val="both"/>
+      </w:pPr>
+      <w:r>
+        <w:t xml:space="preserve">    position = "</w:t>
+      </w:r>
+      <w:proofErr w:type="spellStart"/>
+      <w:r>
+        <w:t>dodge</w:t>
+      </w:r>
+      <w:proofErr w:type="spellEnd"/>
+      <w:r>
+        <w:t>"</w:t>
+      </w:r>
+    </w:p>
+    <w:p>
+      <w:pPr>
+        <w:jc w:val="both"/>
+      </w:pPr>
+      <w:r>
+        <w:t xml:space="preserve">  )</w:t>
+      </w:r>
+    </w:p>
+    <w:p>
+      <w:pPr>
+        <w:jc w:val="both"/>
+      </w:pPr>
+    </w:p>
+    <w:p>
+      <w:pPr>
+        <w:jc w:val="center"/>
+      </w:pPr>
+      <w:r>
+        <w:rPr>
+          <w:noProof/>
+        </w:rPr>
+        <w:lastRenderedPageBreak/>
+        <mc:AlternateContent>
+          <mc:Choice Requires="wps">
+            <w:drawing>
+              <wp:inline distT="0" distB="0" distL="0" distR="0" wp14:anchorId="78B939F9" wp14:editId="150EDFAA">
+                <wp:extent cx="304800" cy="304800"/>
+                <wp:effectExtent l="0" t="0" r="0" b="0"/>
+                <wp:docPr id="10" name="Retângulo 10"/>
+                <wp:cNvGraphicFramePr>
+                  <a:graphicFrameLocks xmlns:a="http://schemas.openxmlformats.org/drawingml/2006/main" noChangeAspect="1"/>
+                </wp:cNvGraphicFramePr>
+                <a:graphic xmlns:a="http://schemas.openxmlformats.org/drawingml/2006/main">
+                  <a:graphicData uri="http://schemas.microsoft.com/office/word/2010/wordprocessingShape">
+                    <wps:wsp>
+                      <wps:cNvSpPr>
+                        <a:spLocks noChangeAspect="1" noChangeArrowheads="1"/>
+                      </wps:cNvSpPr>
+                      <wps:spPr bwMode="auto">
+                        <a:xfrm>
+                          <a:off x="0" y="0"/>
+                          <a:ext cx="304800" cy="304800"/>
+                        </a:xfrm>
+                        <a:prstGeom prst="rect">
+                          <a:avLst/>
+                        </a:prstGeom>
+                        <a:noFill/>
+                        <a:ln>
+                          <a:noFill/>
+                        </a:ln>
+                        <a:extLst>
+                          <a:ext uri="{909E8E84-426E-40DD-AFC4-6F175D3DCCD1}">
+                            <a14:hiddenFill xmlns:a14="http://schemas.microsoft.com/office/drawing/2010/main">
+                              <a:solidFill>
+                                <a:srgbClr val="FFFFFF"/>
+                              </a:solidFill>
+                            </a14:hiddenFill>
+                          </a:ext>
+                          <a:ext uri="{91240B29-F687-4F45-9708-019B960494DF}">
+                            <a14:hiddenLine xmlns:a14="http://schemas.microsoft.com/office/drawing/2010/main" w="9525">
+                              <a:solidFill>
+                                <a:srgbClr val="000000"/>
+                              </a:solidFill>
+                              <a:miter lim="800000"/>
+                              <a:headEnd/>
+                              <a:tailEnd/>
+                            </a14:hiddenLine>
+                          </a:ext>
+                        </a:extLst>
+                      </wps:spPr>
+                      <wps:bodyPr rot="0" vert="horz" wrap="square" lIns="91440" tIns="45720" rIns="91440" bIns="45720" anchor="t" anchorCtr="0" upright="1">
+                        <a:noAutofit/>
+                      </wps:bodyPr>
+                    </wps:wsp>
+                  </a:graphicData>
+                </a:graphic>
+              </wp:inline>
+            </w:drawing>
+          </mc:Choice>
+          <mc:Fallback>
+            <w:pict>
+              <v:rect w14:anchorId="01D8BDFA" id="Retângulo 10" o:spid="_x0000_s1026" style="width:24pt;height:24pt;visibility:visible;mso-wrap-style:square;mso-left-percent:-10001;mso-top-percent:-10001;mso-position-horizontal:absolute;mso-position-horizontal-relative:char;mso-position-vertical:absolute;mso-position-vertical-relative:line;mso-left-percent:-10001;mso-top-percent:-10001;v-text-anchor:top" o:gfxdata="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" filled="f" stroked="f">
+                <o:lock v:ext="edit" aspectratio="t"/>
+                <w10:anchorlock/>
+              </v:rect>
+            </w:pict>
+          </mc:Fallback>
+        </mc:AlternateContent>
+      </w:r>
+      <w:r>
+        <w:drawing>
+          <wp:inline distT="0" distB="0" distL="0" distR="0" wp14:anchorId="58EA2BA0" wp14:editId="5F6B1456">
+            <wp:extent cx="4486940" cy="3522171"/>
+            <wp:effectExtent l="0" t="0" r="8890" b="2540"/>
+            <wp:docPr id="12" name="Imagem 12"/>
+            <wp:cNvGraphicFramePr>
+              <a:graphicFrameLocks xmlns:a="http://schemas.openxmlformats.org/drawingml/2006/main" noChangeAspect="1"/>
+            </wp:cNvGraphicFramePr>
+            <a:graphic xmlns:a="http://schemas.openxmlformats.org/drawingml/2006/main">
+              <a:graphicData uri="http://schemas.openxmlformats.org/drawingml/2006/picture">
+                <pic:pic xmlns:pic="http://schemas.openxmlformats.org/drawingml/2006/picture">
+                  <pic:nvPicPr>
+                    <pic:cNvPr id="1" name=""/>
+                    <pic:cNvPicPr/>
+                  </pic:nvPicPr>
+                  <pic:blipFill>
+                    <a:blip r:embed="rId13"/>
+                    <a:stretch>
+                      <a:fillRect/>
+                    </a:stretch>
+                  </pic:blipFill>
+                  <pic:spPr>
+                    <a:xfrm>
+                      <a:off x="0" y="0"/>
+                      <a:ext cx="4490533" cy="3524991"/>
+                    </a:xfrm>
+                    <a:prstGeom prst="rect">
+                      <a:avLst/>
+                    </a:prstGeom>
+                  </pic:spPr>
+                </pic:pic>
+              </a:graphicData>
+            </a:graphic>
+          </wp:inline>
+        </w:drawing>
+      </w:r>
+    </w:p>
+    <w:p>
+      <w:pPr>
+        <w:jc w:val="center"/>
+      </w:pPr>
+    </w:p>
+    <w:p>
+      <w:pPr>
+        <w:pStyle w:val="Ttulo1"/>
+      </w:pPr>
+      <w:bookmarkStart w:id="7" w:name="_Toc82324360"/>
+      <w:r>
+        <w:t xml:space="preserve">7. GGPLOT </w:t>
+      </w:r>
+      <w:proofErr w:type="spellStart"/>
+      <w:r>
+        <w:t>boxplot</w:t>
+      </w:r>
+      <w:proofErr w:type="spellEnd"/>
+      <w:r>
+        <w:t xml:space="preserve"> e </w:t>
+      </w:r>
+      <w:proofErr w:type="spellStart"/>
+      <w:r>
+        <w:t>coord_flip</w:t>
+      </w:r>
+      <w:bookmarkEnd w:id="7"/>
+      <w:proofErr w:type="spellEnd"/>
+    </w:p>
+    <w:p/>
+    <w:p>
+      <w:proofErr w:type="spellStart"/>
+      <w:r>
+        <w:t>ggplot</w:t>
+      </w:r>
+      <w:proofErr w:type="spellEnd"/>
+      <w:r>
+        <w:t xml:space="preserve">(data = </w:t>
+      </w:r>
+      <w:proofErr w:type="spellStart"/>
+      <w:r>
+        <w:t>mpg</w:t>
+      </w:r>
+      <w:proofErr w:type="spellEnd"/>
+      <w:r>
+        <w:t xml:space="preserve">, mapping = </w:t>
+      </w:r>
+      <w:proofErr w:type="spellStart"/>
+      <w:r>
+        <w:t>aes</w:t>
+      </w:r>
+      <w:proofErr w:type="spellEnd"/>
+      <w:r>
+        <w:t xml:space="preserve">(x = </w:t>
+      </w:r>
+      <w:proofErr w:type="spellStart"/>
+      <w:r>
+        <w:t>class</w:t>
+      </w:r>
+      <w:proofErr w:type="spellEnd"/>
+      <w:r>
+        <w:t xml:space="preserve">, y = </w:t>
+      </w:r>
+      <w:proofErr w:type="spellStart"/>
+      <w:r>
+        <w:t>hwy</w:t>
+      </w:r>
+      <w:proofErr w:type="spellEnd"/>
+      <w:r>
+        <w:t>))+</w:t>
+      </w:r>
+    </w:p>
+    <w:p>
+      <w:r>
+        <w:t xml:space="preserve">  </w:t>
+      </w:r>
+      <w:proofErr w:type="spellStart"/>
+      <w:r>
+        <w:t>geom_boxplot</w:t>
+      </w:r>
+      <w:proofErr w:type="spellEnd"/>
+      <w:r>
+        <w:t>()+</w:t>
+      </w:r>
+    </w:p>
+    <w:p>
+      <w:r>
+        <w:t xml:space="preserve">  </w:t>
+      </w:r>
+      <w:proofErr w:type="spellStart"/>
+      <w:r>
+        <w:t>coord_flip</w:t>
+      </w:r>
+      <w:proofErr w:type="spellEnd"/>
+      <w:r>
+        <w:t>()</w:t>
+      </w:r>
+    </w:p>
+    <w:p/>
+    <w:p>
+      <w:pPr>
+        <w:jc w:val="center"/>
+      </w:pPr>
+      <w:r>
+        <w:drawing>
+          <wp:inline distT="0" distB="0" distL="0" distR="0" wp14:anchorId="3AB02FE8" wp14:editId="36A02960">
+            <wp:extent cx="4338084" cy="3405322"/>
+            <wp:effectExtent l="0" t="0" r="5715" b="5080"/>
+            <wp:docPr id="14" name="Imagem 14"/>
+            <wp:cNvGraphicFramePr>
+              <a:graphicFrameLocks xmlns:a="http://schemas.openxmlformats.org/drawingml/2006/main" noChangeAspect="1"/>
+            </wp:cNvGraphicFramePr>
+            <a:graphic xmlns:a="http://schemas.openxmlformats.org/drawingml/2006/main">
+              <a:graphicData uri="http://schemas.openxmlformats.org/drawingml/2006/picture">
+                <pic:pic xmlns:pic="http://schemas.openxmlformats.org/drawingml/2006/picture">
+                  <pic:nvPicPr>
+                    <pic:cNvPr id="1" name=""/>
+                    <pic:cNvPicPr/>
+                  </pic:nvPicPr>
+                  <pic:blipFill>
+                    <a:blip r:embed="rId14"/>
+                    <a:stretch>
+                      <a:fillRect/>
+                    </a:stretch>
+                  </pic:blipFill>
+                  <pic:spPr>
+                    <a:xfrm>
+                      <a:off x="0" y="0"/>
+                      <a:ext cx="4340706" cy="3407380"/>
+                    </a:xfrm>
+                    <a:prstGeom prst="rect">
+                      <a:avLst/>
+                    </a:prstGeom>
+                  </pic:spPr>
+                </pic:pic>
+              </a:graphicData>
+            </a:graphic>
+          </wp:inline>
+        </w:drawing>
+      </w:r>
+    </w:p>
+    <w:p/>
+    <w:p>
+      <w:pPr>
+        <w:pStyle w:val="Ttulo1"/>
+      </w:pPr>
+      <w:bookmarkStart w:id="8" w:name="_Toc82324361"/>
+      <w:r>
+        <w:lastRenderedPageBreak/>
+        <w:t>8</w:t>
+      </w:r>
+      <w:r>
+        <w:t xml:space="preserve">. </w:t>
+      </w:r>
+      <w:r>
+        <w:t>Renomear colunas e nomes colunas maiúscula</w:t>
+      </w:r>
+      <w:bookmarkEnd w:id="8"/>
+    </w:p>
+    <w:p/>
+    <w:p>
+      <w:proofErr w:type="spellStart"/>
+      <w:r>
+        <w:t>rename</w:t>
+      </w:r>
+      <w:proofErr w:type="spellEnd"/>
+      <w:r>
+        <w:t xml:space="preserve">(dados, ano = </w:t>
+      </w:r>
+      <w:proofErr w:type="spellStart"/>
+      <w:r>
+        <w:t>year</w:t>
+      </w:r>
+      <w:proofErr w:type="spellEnd"/>
+      <w:r>
+        <w:t>)</w:t>
+      </w:r>
+    </w:p>
+    <w:p>
+      <w:proofErr w:type="spellStart"/>
+      <w:r>
+        <w:t>rename_with</w:t>
+      </w:r>
+      <w:proofErr w:type="spellEnd"/>
+      <w:r>
+        <w:t xml:space="preserve">(dados, </w:t>
+      </w:r>
+      <w:proofErr w:type="spellStart"/>
+      <w:r>
+        <w:t>toupper</w:t>
+      </w:r>
+      <w:proofErr w:type="spellEnd"/>
+      <w:r>
+        <w:t>)</w:t>
+      </w:r>
+    </w:p>
+    <w:p/>
+    <w:p>
+      <w:pPr>
+        <w:rPr>
+          <w:rFonts w:asciiTheme="majorHAnsi" w:eastAsiaTheme="majorEastAsia" w:hAnsiTheme="majorHAnsi" w:cstheme="majorBidi"/>
+          <w:color w:val="2F5496" w:themeColor="accent1" w:themeShade="BF"/>
+          <w:sz w:val="32"/>
+          <w:szCs w:val="32"/>
+        </w:rPr>
+      </w:pPr>
+      <w:r>
+        <w:rPr>
+          <w:rFonts w:asciiTheme="majorHAnsi" w:eastAsiaTheme="majorEastAsia" w:hAnsiTheme="majorHAnsi" w:cstheme="majorBidi"/>
+          <w:color w:val="2F5496" w:themeColor="accent1" w:themeShade="BF"/>
+          <w:sz w:val="32"/>
+          <w:szCs w:val="32"/>
+        </w:rPr>
+        <w:t xml:space="preserve">9. </w:t>
+      </w:r>
+      <w:proofErr w:type="spellStart"/>
+      <w:r>
+        <w:rPr>
+          <w:rFonts w:asciiTheme="majorHAnsi" w:eastAsiaTheme="majorEastAsia" w:hAnsiTheme="majorHAnsi" w:cstheme="majorBidi"/>
+          <w:color w:val="2F5496" w:themeColor="accent1" w:themeShade="BF"/>
+          <w:sz w:val="32"/>
+          <w:szCs w:val="32"/>
+        </w:rPr>
+        <w:t>Select</w:t>
+      </w:r>
+      <w:proofErr w:type="spellEnd"/>
+      <w:r>
+        <w:rPr>
+          <w:rFonts w:asciiTheme="majorHAnsi" w:eastAsiaTheme="majorEastAsia" w:hAnsiTheme="majorHAnsi" w:cstheme="majorBidi"/>
+          <w:color w:val="2F5496" w:themeColor="accent1" w:themeShade="BF"/>
+          <w:sz w:val="32"/>
+          <w:szCs w:val="32"/>
+        </w:rPr>
+        <w:t xml:space="preserve"> – movendo colunas e selecionando dados</w:t>
+      </w:r>
+    </w:p>
+    <w:p>
+      <w:r>
+        <w:t>#Move colunas para o início</w:t>
+      </w:r>
+    </w:p>
+    <w:p>
+      <w:r>
+        <w:t xml:space="preserve">dados &lt;- </w:t>
+      </w:r>
+      <w:proofErr w:type="spellStart"/>
+      <w:r>
+        <w:t>select</w:t>
+      </w:r>
+      <w:proofErr w:type="spellEnd"/>
+      <w:r>
+        <w:t xml:space="preserve">(dados, </w:t>
+      </w:r>
+      <w:proofErr w:type="spellStart"/>
+      <w:r>
+        <w:t>arr_delay</w:t>
+      </w:r>
+      <w:proofErr w:type="spellEnd"/>
+      <w:r>
+        <w:t xml:space="preserve">, </w:t>
+      </w:r>
+      <w:proofErr w:type="spellStart"/>
+      <w:r>
+        <w:t>carrier</w:t>
+      </w:r>
+      <w:proofErr w:type="spellEnd"/>
+      <w:r>
+        <w:t xml:space="preserve">, </w:t>
+      </w:r>
+      <w:proofErr w:type="spellStart"/>
+      <w:r>
+        <w:t>dep_delay</w:t>
+      </w:r>
+      <w:proofErr w:type="spellEnd"/>
+      <w:r>
+        <w:t xml:space="preserve">, </w:t>
+      </w:r>
+      <w:proofErr w:type="spellStart"/>
+      <w:r>
+        <w:t>everything</w:t>
+      </w:r>
+      <w:proofErr w:type="spellEnd"/>
+      <w:r>
+        <w:t>())</w:t>
+      </w:r>
+    </w:p>
+    <w:p>
+      <w:r>
+        <w:t xml:space="preserve"># cria base de dados </w:t>
+      </w:r>
+    </w:p>
+    <w:p>
+      <w:pPr>
+        <w:rPr>
+          <w:u w:val="single"/>
+        </w:rPr>
+      </w:pPr>
+      <w:r>
+        <w:t xml:space="preserve">#ends_with (com </w:t>
+      </w:r>
+      <w:proofErr w:type="spellStart"/>
+      <w:r>
+        <w:t>delay</w:t>
+      </w:r>
+      <w:proofErr w:type="spellEnd"/>
+      <w:r>
+        <w:t xml:space="preserve"> no nome)</w:t>
+      </w:r>
+    </w:p>
+    <w:p>
+      <w:proofErr w:type="spellStart"/>
+      <w:r>
+        <w:t>fil</w:t>
+      </w:r>
+      <w:proofErr w:type="spellEnd"/>
+      <w:r>
+        <w:t xml:space="preserve"> &lt;- </w:t>
+      </w:r>
+      <w:proofErr w:type="spellStart"/>
+      <w:r>
+        <w:t>select</w:t>
+      </w:r>
+      <w:proofErr w:type="spellEnd"/>
+      <w:r>
+        <w:t>(</w:t>
+      </w:r>
+      <w:proofErr w:type="spellStart"/>
+      <w:r>
+        <w:t>flights</w:t>
+      </w:r>
+      <w:proofErr w:type="spellEnd"/>
+      <w:r>
+        <w:t xml:space="preserve">, </w:t>
+      </w:r>
+      <w:proofErr w:type="spellStart"/>
+      <w:r>
+        <w:t>year:day</w:t>
+      </w:r>
+      <w:proofErr w:type="spellEnd"/>
+      <w:r>
+        <w:t xml:space="preserve">, </w:t>
+      </w:r>
+      <w:proofErr w:type="spellStart"/>
+      <w:r>
+        <w:t>ends_with</w:t>
+      </w:r>
+      <w:proofErr w:type="spellEnd"/>
+      <w:r>
+        <w:t>("</w:t>
+      </w:r>
+      <w:proofErr w:type="spellStart"/>
+      <w:r>
+        <w:t>delay</w:t>
+      </w:r>
+      <w:proofErr w:type="spellEnd"/>
+      <w:r>
+        <w:t xml:space="preserve">"), </w:t>
+      </w:r>
+      <w:proofErr w:type="spellStart"/>
+      <w:r>
+        <w:t>distance</w:t>
+      </w:r>
+      <w:proofErr w:type="spellEnd"/>
+      <w:r>
+        <w:t xml:space="preserve">, </w:t>
+      </w:r>
+      <w:proofErr w:type="spellStart"/>
+      <w:r>
+        <w:t>air_time</w:t>
+      </w:r>
+      <w:proofErr w:type="spellEnd"/>
+      <w:r>
+        <w:t>)</w:t>
+      </w:r>
+    </w:p>
+    <w:p/>
+    <w:p>
+      <w:pPr>
+        <w:rPr>
+          <w:rFonts w:asciiTheme="majorHAnsi" w:eastAsiaTheme="majorEastAsia" w:hAnsiTheme="majorHAnsi" w:cstheme="majorBidi"/>
+          <w:color w:val="2F5496" w:themeColor="accent1" w:themeShade="BF"/>
+          <w:sz w:val="32"/>
+          <w:szCs w:val="32"/>
+        </w:rPr>
+      </w:pPr>
+      <w:r>
+        <w:rPr>
+          <w:rFonts w:asciiTheme="majorHAnsi" w:eastAsiaTheme="majorEastAsia" w:hAnsiTheme="majorHAnsi" w:cstheme="majorBidi"/>
+          <w:color w:val="2F5496" w:themeColor="accent1" w:themeShade="BF"/>
+          <w:sz w:val="32"/>
+          <w:szCs w:val="32"/>
+        </w:rPr>
+        <w:t xml:space="preserve">10. </w:t>
+      </w:r>
+      <w:proofErr w:type="spellStart"/>
+      <w:r>
+        <w:rPr>
+          <w:rFonts w:asciiTheme="majorHAnsi" w:eastAsiaTheme="majorEastAsia" w:hAnsiTheme="majorHAnsi" w:cstheme="majorBidi"/>
+          <w:color w:val="2F5496" w:themeColor="accent1" w:themeShade="BF"/>
+          <w:sz w:val="32"/>
+          <w:szCs w:val="32"/>
+        </w:rPr>
+        <w:t>Mutate</w:t>
+      </w:r>
+      <w:proofErr w:type="spellEnd"/>
+      <w:r>
+        <w:rPr>
+          <w:rFonts w:asciiTheme="majorHAnsi" w:eastAsiaTheme="majorEastAsia" w:hAnsiTheme="majorHAnsi" w:cstheme="majorBidi"/>
+          <w:color w:val="2F5496" w:themeColor="accent1" w:themeShade="BF"/>
+          <w:sz w:val="32"/>
+          <w:szCs w:val="32"/>
+        </w:rPr>
+        <w:t xml:space="preserve"> – Criando colunas calculadas</w:t>
+      </w:r>
+    </w:p>
+    <w:p>
+      <w:proofErr w:type="spellStart"/>
+      <w:r>
+        <w:t>mutate</w:t>
+      </w:r>
+      <w:proofErr w:type="spellEnd"/>
+      <w:r>
+        <w:t>(</w:t>
+      </w:r>
+      <w:proofErr w:type="spellStart"/>
+      <w:r>
+        <w:t>fil</w:t>
+      </w:r>
+      <w:proofErr w:type="spellEnd"/>
+      <w:r>
+        <w:t xml:space="preserve">, </w:t>
+      </w:r>
+      <w:proofErr w:type="spellStart"/>
+      <w:r>
+        <w:t>gain</w:t>
+      </w:r>
+      <w:proofErr w:type="spellEnd"/>
+      <w:r>
+        <w:t xml:space="preserve"> = </w:t>
+      </w:r>
+      <w:proofErr w:type="spellStart"/>
+      <w:r>
+        <w:t>arr_delay</w:t>
+      </w:r>
+      <w:proofErr w:type="spellEnd"/>
+      <w:r>
+        <w:t xml:space="preserve"> - </w:t>
+      </w:r>
+      <w:proofErr w:type="spellStart"/>
+      <w:r>
+        <w:t>dep_delay</w:t>
+      </w:r>
+      <w:proofErr w:type="spellEnd"/>
+      <w:r>
+        <w:t>)</w:t>
+      </w:r>
+    </w:p>
+    <w:p/>
     <w:sectPr>
+      <w:headerReference w:type="default" r:id="rId15"/>
       <w:pgSz w:w="11906" w:h="16838"/>
-      <w:pgMar w:top="1077" w:right="851" w:bottom="1418" w:left="851" w:header="709" w:footer="709" w:gutter="0"/>
+      <w:pgMar w:top="454" w:right="851" w:bottom="454" w:left="851" w:header="709" w:footer="709" w:gutter="0"/>
       <w:cols w:space="708"/>
       <w:docGrid w:linePitch="360"/>
     </w:sectPr>
   </w:body>
 </w:document>
+</file>
+
+<file path=word/endnotes.xml><?xml version="1.0" encoding="utf-8"?>
+<w:endnotes xmlns:wpc="http://schemas.microsoft.com/office/word/2010/wordprocessingCanvas" xmlns:cx="http://schemas.microsoft.com/office/drawing/2014/chartex" xmlns:cx1="http://schemas.microsoft.com/office/drawing/2015/9/8/chartex" xmlns:cx2="http://schemas.microsoft.com/office/drawing/2015/10/21/chartex" xmlns:cx3="http://schemas.microsoft.com/office/drawing/2016/5/9/chartex" xmlns:cx4="http://schemas.microsoft.com/office/drawing/2016/5/10/chartex" xmlns:cx5="http://schemas.microsoft.com/office/drawing/2016/5/11/chartex" xmlns:cx6="http://schemas.microsoft.com/office/drawing/2016/5/12/chartex" xmlns:cx7="http://schemas.microsoft.com/office/drawing/2016/5/13/chartex" xmlns:cx8="http://schemas.microsoft.com/office/drawing/2016/5/14/chartex" xmlns:mc="http://schemas.openxmlformats.org/markup-compatibility/2006" xmlns:aink="http://schemas.microsoft.com/office/drawing/2016/ink" xmlns:am3d="http://schemas.microsoft.com/office/drawing/2017/model3d" xmlns:o="urn:schemas-microsoft-com:office:office" xmlns:r="http://schemas.openxmlformats.org/officeDocument/2006/relationships" xmlns:m="http://schemas.openxmlformats.org/officeDocument/2006/math" xmlns:v="urn:schemas-microsoft-com:vml" xmlns:wp14="http://schemas.microsoft.com/office/word/2010/wordprocessingDrawing" xmlns:wp="http://schemas.openxmlformats.org/drawingml/2006/wordprocessingDrawing" xmlns:w10="urn:schemas-microsoft-com:office:word" xmlns:w="http://schemas.openxmlformats.org/wordprocessingml/2006/main" xmlns:w14="http://schemas.microsoft.com/office/word/2010/wordml" xmlns:w15="http://schemas.microsoft.com/office/word/2012/wordml" xmlns:w16cex="http://schemas.microsoft.com/office/word/2018/wordml/cex" xmlns:w16cid="http://schemas.microsoft.com/office/word/2016/wordml/cid" xmlns:w16="http://schemas.microsoft.com/office/word/2018/wordml" xmlns:w16sdtdh="http://schemas.microsoft.com/office/word/2020/wordml/sdtdatahash" xmlns:w16se="http://schemas.microsoft.com/office/word/2015/wordml/symex" xmlns:wpg="http://schemas.microsoft.com/office/word/2010/wordprocessingGroup" xmlns:wpi="http://schemas.microsoft.com/office/word/2010/wordprocessingInk" xmlns:wne="http://schemas.microsoft.com/office/word/2006/wordml" xmlns:wps="http://schemas.microsoft.com/office/word/2010/wordprocessingShape" mc:Ignorable="w14 w15 w16se w16cid w16 w16cex w16sdtdh wp14">
+  <w:endnote w:type="separator" w:id="-1">
+    <w:p>
+      <w:pPr>
+        <w:spacing w:after="0" w:line="240" w:lineRule="auto"/>
+      </w:pPr>
+      <w:r>
+        <w:separator/>
+      </w:r>
+    </w:p>
+  </w:endnote>
+  <w:endnote w:type="continuationSeparator" w:id="0">
+    <w:p>
+      <w:pPr>
+        <w:spacing w:after="0" w:line="240" w:lineRule="auto"/>
+      </w:pPr>
+      <w:r>
+        <w:continuationSeparator/>
+      </w:r>
+    </w:p>
+  </w:endnote>
+</w:endnotes>
+</file>
+
+<file path=word/footnotes.xml><?xml version="1.0" encoding="utf-8"?>
+<w:footnotes xmlns:wpc="http://schemas.microsoft.com/office/word/2010/wordprocessingCanvas" xmlns:cx="http://schemas.microsoft.com/office/drawing/2014/chartex" xmlns:cx1="http://schemas.microsoft.com/office/drawing/2015/9/8/chartex" xmlns:cx2="http://schemas.microsoft.com/office/drawing/2015/10/21/chartex" xmlns:cx3="http://schemas.microsoft.com/office/drawing/2016/5/9/chartex" xmlns:cx4="http://schemas.microsoft.com/office/drawing/2016/5/10/chartex" xmlns:cx5="http://schemas.microsoft.com/office/drawing/2016/5/11/chartex" xmlns:cx6="http://schemas.microsoft.com/office/drawing/2016/5/12/chartex" xmlns:cx7="http://schemas.microsoft.com/office/drawing/2016/5/13/chartex" xmlns:cx8="http://schemas.microsoft.com/office/drawing/2016/5/14/chartex" xmlns:mc="http://schemas.openxmlformats.org/markup-compatibility/2006" xmlns:aink="http://schemas.microsoft.com/office/drawing/2016/ink" xmlns:am3d="http://schemas.microsoft.com/office/drawing/2017/model3d" xmlns:o="urn:schemas-microsoft-com:office:office" xmlns:r="http://schemas.openxmlformats.org/officeDocument/2006/relationships" xmlns:m="http://schemas.openxmlformats.org/officeDocument/2006/math" xmlns:v="urn:schemas-microsoft-com:vml" xmlns:wp14="http://schemas.microsoft.com/office/word/2010/wordprocessingDrawing" xmlns:wp="http://schemas.openxmlformats.org/drawingml/2006/wordprocessingDrawing" xmlns:w10="urn:schemas-microsoft-com:office:word" xmlns:w="http://schemas.openxmlformats.org/wordprocessingml/2006/main" xmlns:w14="http://schemas.microsoft.com/office/word/2010/wordml" xmlns:w15="http://schemas.microsoft.com/office/word/2012/wordml" xmlns:w16cex="http://schemas.microsoft.com/office/word/2018/wordml/cex" xmlns:w16cid="http://schemas.microsoft.com/office/word/2016/wordml/cid" xmlns:w16="http://schemas.microsoft.com/office/word/2018/wordml" xmlns:w16sdtdh="http://schemas.microsoft.com/office/word/2020/wordml/sdtdatahash" xmlns:w16se="http://schemas.microsoft.com/office/word/2015/wordml/symex" xmlns:wpg="http://schemas.microsoft.com/office/word/2010/wordprocessingGroup" xmlns:wpi="http://schemas.microsoft.com/office/word/2010/wordprocessingInk" xmlns:wne="http://schemas.microsoft.com/office/word/2006/wordml" xmlns:wps="http://schemas.microsoft.com/office/word/2010/wordprocessingShape" mc:Ignorable="w14 w15 w16se w16cid w16 w16cex w16sdtdh wp14">
+  <w:footnote w:type="separator" w:id="-1">
+    <w:p>
+      <w:pPr>
+        <w:spacing w:after="0" w:line="240" w:lineRule="auto"/>
+      </w:pPr>
+      <w:r>
+        <w:separator/>
+      </w:r>
+    </w:p>
+  </w:footnote>
+  <w:footnote w:type="continuationSeparator" w:id="0">
+    <w:p>
+      <w:pPr>
+        <w:spacing w:after="0" w:line="240" w:lineRule="auto"/>
+      </w:pPr>
+      <w:r>
+        <w:continuationSeparator/>
+      </w:r>
+    </w:p>
+  </w:footnote>
+</w:footnotes>
+</file>
+
+<file path=word/header1.xml><?xml version="1.0" encoding="utf-8"?>
+<w:hdr xmlns:wpc="http://schemas.microsoft.com/office/word/2010/wordprocessingCanvas" xmlns:cx="http://schemas.microsoft.com/office/drawing/2014/chartex" xmlns:cx1="http://schemas.microsoft.com/office/drawing/2015/9/8/chartex" xmlns:cx2="http://schemas.microsoft.com/office/drawing/2015/10/21/chartex" xmlns:cx3="http://schemas.microsoft.com/office/drawing/2016/5/9/chartex" xmlns:cx4="http://schemas.microsoft.com/office/drawing/2016/5/10/chartex" xmlns:cx5="http://schemas.microsoft.com/office/drawing/2016/5/11/chartex" xmlns:cx6="http://schemas.microsoft.com/office/drawing/2016/5/12/chartex" xmlns:cx7="http://schemas.microsoft.com/office/drawing/2016/5/13/chartex" xmlns:cx8="http://schemas.microsoft.com/office/drawing/2016/5/14/chartex" xmlns:mc="http://schemas.openxmlformats.org/markup-compatibility/2006" xmlns:aink="http://schemas.microsoft.com/office/drawing/2016/ink" xmlns:am3d="http://schemas.microsoft.com/office/drawing/2017/model3d" xmlns:o="urn:schemas-microsoft-com:office:office" xmlns:r="http://schemas.openxmlformats.org/officeDocument/2006/relationships" xmlns:m="http://schemas.openxmlformats.org/officeDocument/2006/math" xmlns:v="urn:schemas-microsoft-com:vml" xmlns:wp14="http://schemas.microsoft.com/office/word/2010/wordprocessingDrawing" xmlns:wp="http://schemas.openxmlformats.org/drawingml/2006/wordprocessingDrawing" xmlns:w10="urn:schemas-microsoft-com:office:word" xmlns:w="http://schemas.openxmlformats.org/wordprocessingml/2006/main" xmlns:w14="http://schemas.microsoft.com/office/word/2010/wordml" xmlns:w15="http://schemas.microsoft.com/office/word/2012/wordml" xmlns:w16cex="http://schemas.microsoft.com/office/word/2018/wordml/cex" xmlns:w16cid="http://schemas.microsoft.com/office/word/2016/wordml/cid" xmlns:w16="http://schemas.microsoft.com/office/word/2018/wordml" xmlns:w16sdtdh="http://schemas.microsoft.com/office/word/2020/wordml/sdtdatahash" xmlns:w16se="http://schemas.microsoft.com/office/word/2015/wordml/symex" xmlns:wpg="http://schemas.microsoft.com/office/word/2010/wordprocessingGroup" xmlns:wpi="http://schemas.microsoft.com/office/word/2010/wordprocessingInk" xmlns:wne="http://schemas.microsoft.com/office/word/2006/wordml" xmlns:wps="http://schemas.microsoft.com/office/word/2010/wordprocessingShape" mc:Ignorable="w14 w15 w16se w16cid w16 w16cex w16sdtdh wp14">
+  <w:sdt>
+    <w:sdtPr>
+      <w:id w:val="-1558766555"/>
+      <w:docPartObj>
+        <w:docPartGallery w:val="Page Numbers (Top of Page)"/>
+        <w:docPartUnique/>
+      </w:docPartObj>
+    </w:sdtPr>
+    <w:sdtContent>
+      <w:p>
+        <w:pPr>
+          <w:pStyle w:val="Cabealho"/>
+          <w:jc w:val="right"/>
+        </w:pPr>
+        <w:r>
+          <w:fldChar w:fldCharType="begin"/>
+        </w:r>
+        <w:r>
+          <w:instrText>PAGE   \* MERGEFORMAT</w:instrText>
+        </w:r>
+        <w:r>
+          <w:fldChar w:fldCharType="separate"/>
+        </w:r>
+        <w:r>
+          <w:t>2</w:t>
+        </w:r>
+        <w:r>
+          <w:fldChar w:fldCharType="end"/>
+        </w:r>
+      </w:p>
+    </w:sdtContent>
+  </w:sdt>
+  <w:p>
+    <w:pPr>
+      <w:pStyle w:val="Cabealho"/>
+    </w:pPr>
+  </w:p>
+</w:hdr>
 </file>
 
 <file path=word/styles.xml><?xml version="1.0" encoding="utf-8"?>
@@ -1033,6 +3042,62 @@
       <w:u w:val="single"/>
     </w:rPr>
   </w:style>
+  <w:style w:type="paragraph" w:styleId="Cabealho">
+    <w:name w:val="header"/>
+    <w:basedOn w:val="Normal"/>
+    <w:link w:val="CabealhoChar"/>
+    <w:uiPriority w:val="99"/>
+    <w:unhideWhenUsed/>
+    <w:rsid w:val="000C3218"/>
+    <w:pPr>
+      <w:tabs>
+        <w:tab w:val="center" w:pos="4252"/>
+        <w:tab w:val="right" w:pos="8504"/>
+      </w:tabs>
+      <w:spacing w:after="0" w:line="240" w:lineRule="auto"/>
+    </w:pPr>
+  </w:style>
+  <w:style w:type="character" w:customStyle="1" w:styleId="CabealhoChar">
+    <w:name w:val="Cabeçalho Char"/>
+    <w:basedOn w:val="Fontepargpadro"/>
+    <w:link w:val="Cabealho"/>
+    <w:uiPriority w:val="99"/>
+    <w:rsid w:val="000C3218"/>
+  </w:style>
+  <w:style w:type="paragraph" w:styleId="Rodap">
+    <w:name w:val="footer"/>
+    <w:basedOn w:val="Normal"/>
+    <w:link w:val="RodapChar"/>
+    <w:uiPriority w:val="99"/>
+    <w:unhideWhenUsed/>
+    <w:rsid w:val="000C3218"/>
+    <w:pPr>
+      <w:tabs>
+        <w:tab w:val="center" w:pos="4252"/>
+        <w:tab w:val="right" w:pos="8504"/>
+      </w:tabs>
+      <w:spacing w:after="0" w:line="240" w:lineRule="auto"/>
+    </w:pPr>
+  </w:style>
+  <w:style w:type="character" w:customStyle="1" w:styleId="RodapChar">
+    <w:name w:val="Rodapé Char"/>
+    <w:basedOn w:val="Fontepargpadro"/>
+    <w:link w:val="Rodap"/>
+    <w:uiPriority w:val="99"/>
+    <w:rsid w:val="000C3218"/>
+  </w:style>
+  <w:style w:type="character" w:styleId="MenoPendente">
+    <w:name w:val="Unresolved Mention"/>
+    <w:basedOn w:val="Fontepargpadro"/>
+    <w:uiPriority w:val="99"/>
+    <w:semiHidden/>
+    <w:unhideWhenUsed/>
+    <w:rsid w:val="00F65433"/>
+    <w:rPr>
+      <w:color w:val="605E5C"/>
+      <w:shd w:val="clear" w:color="auto" w:fill="E1DFDD"/>
+    </w:rPr>
+  </w:style>
 </w:styles>
 </file>
 

</xml_diff>